<commit_message>
agrego algunos casos Uso a las lista segun mi criterio Corrijan y/o agreguen lo que haga falta.
</commit_message>
<xml_diff>
--- a/Diagramas/Casos de uso.docx
+++ b/Diagramas/Casos de uso.docx
@@ -1,6 +1,6 @@
 
 <file path=word/document.xml><?xml version="1.0" encoding="utf-8"?>
-<w:document xmlns:wpc="http://schemas.microsoft.com/office/word/2010/wordprocessingCanvas" xmlns:mc="http://schemas.openxmlformats.org/markup-compatibility/2006" xmlns:o="urn:schemas-microsoft-com:office:office" xmlns:r="http://schemas.openxmlformats.org/officeDocument/2006/relationships" xmlns:m="http://schemas.openxmlformats.org/officeDocument/2006/math" xmlns:v="urn:schemas-microsoft-com:vml" xmlns:wp14="http://schemas.microsoft.com/office/word/2010/wordprocessingDrawing" xmlns:wp="http://schemas.openxmlformats.org/drawingml/2006/wordprocessingDrawing" xmlns:w10="urn:schemas-microsoft-com:office:word" xmlns:w="http://schemas.openxmlformats.org/wordprocessingml/2006/main" xmlns:w14="http://schemas.microsoft.com/office/word/2010/wordml" xmlns:wpg="http://schemas.microsoft.com/office/word/2010/wordprocessingGroup" xmlns:wpi="http://schemas.microsoft.com/office/word/2010/wordprocessingInk" xmlns:wne="http://schemas.microsoft.com/office/word/2006/wordml" xmlns:wps="http://schemas.microsoft.com/office/word/2010/wordprocessingShape" mc:Ignorable="w14 wp14">
+<w:document xmlns:ve="http://schemas.openxmlformats.org/markup-compatibility/2006" xmlns:o="urn:schemas-microsoft-com:office:office" xmlns:r="http://schemas.openxmlformats.org/officeDocument/2006/relationships" xmlns:m="http://schemas.openxmlformats.org/officeDocument/2006/math" xmlns:v="urn:schemas-microsoft-com:vml" xmlns:wp="http://schemas.openxmlformats.org/drawingml/2006/wordprocessingDrawing" xmlns:w10="urn:schemas-microsoft-com:office:word" xmlns:w="http://schemas.openxmlformats.org/wordprocessingml/2006/main" xmlns:wne="http://schemas.microsoft.com/office/word/2006/wordml">
   <w:body>
     <w:p>
       <w:r>
@@ -9,7 +9,7 @@
     </w:p>
     <w:p>
       <w:pPr>
-        <w:pStyle w:val="Prrafodelista"/>
+        <w:pStyle w:val="ListParagraph"/>
         <w:numPr>
           <w:ilvl w:val="0"/>
           <w:numId w:val="6"/>
@@ -21,7 +21,7 @@
     </w:p>
     <w:p>
       <w:pPr>
-        <w:pStyle w:val="Prrafodelista"/>
+        <w:pStyle w:val="ListParagraph"/>
         <w:numPr>
           <w:ilvl w:val="0"/>
           <w:numId w:val="6"/>
@@ -33,7 +33,7 @@
     </w:p>
     <w:p>
       <w:pPr>
-        <w:pStyle w:val="Prrafodelista"/>
+        <w:pStyle w:val="ListParagraph"/>
         <w:numPr>
           <w:ilvl w:val="0"/>
           <w:numId w:val="6"/>
@@ -45,7 +45,7 @@
     </w:p>
     <w:p>
       <w:pPr>
-        <w:pStyle w:val="Prrafodelista"/>
+        <w:pStyle w:val="ListParagraph"/>
         <w:numPr>
           <w:ilvl w:val="0"/>
           <w:numId w:val="6"/>
@@ -57,7 +57,7 @@
     </w:p>
     <w:p>
       <w:pPr>
-        <w:pStyle w:val="Prrafodelista"/>
+        <w:pStyle w:val="ListParagraph"/>
         <w:numPr>
           <w:ilvl w:val="0"/>
           <w:numId w:val="6"/>
@@ -177,95 +177,119 @@
     </w:p>
     <w:p>
       <w:pPr>
-        <w:pStyle w:val="Prrafodelista"/>
+        <w:spacing w:after="0" w:line="240" w:lineRule="auto"/>
+      </w:pPr>
+    </w:p>
+    <w:p>
+      <w:pPr>
+        <w:spacing w:after="0" w:line="240" w:lineRule="auto"/>
+      </w:pPr>
+      <w:r>
+        <w:t>Enviar operaciones diarias</w:t>
+      </w:r>
+    </w:p>
+    <w:p>
+      <w:pPr>
+        <w:spacing w:after="0" w:line="240" w:lineRule="auto"/>
+      </w:pPr>
+      <w:r>
+        <w:tab/>
+      </w:r>
+      <w:r>
+        <w:t>Actor primario</w:t>
+      </w:r>
+      <w:proofErr w:type="gramStart"/>
+      <w:r>
+        <w:t xml:space="preserve">: </w:t>
+      </w:r>
+      <w:r>
+        <w:t xml:space="preserve"> comercio</w:t>
+      </w:r>
+      <w:proofErr w:type="gramEnd"/>
+      <w:r>
+        <w:t xml:space="preserve"> (ó sistema de facturación)</w:t>
+      </w:r>
+      <w:r>
+        <w:t xml:space="preserve"> (</w:t>
+      </w:r>
+      <w:r>
+        <w:t>temporal</w:t>
+      </w:r>
+      <w:r>
+        <w:t>-diariamente)</w:t>
+      </w:r>
+    </w:p>
+    <w:p>
+      <w:pPr>
+        <w:spacing w:after="0" w:line="240" w:lineRule="auto"/>
+      </w:pPr>
+    </w:p>
+    <w:p>
+      <w:pPr>
+        <w:spacing w:after="0" w:line="240" w:lineRule="auto"/>
+      </w:pPr>
+      <w:r>
+        <w:t>Generar resú</w:t>
+      </w:r>
+      <w:r>
+        <w:t>menes de cuenta</w:t>
+      </w:r>
+    </w:p>
+    <w:p>
+      <w:pPr>
+        <w:spacing w:after="0" w:line="240" w:lineRule="auto"/>
+      </w:pPr>
+      <w:r>
+        <w:tab/>
+      </w:r>
+      <w:r>
+        <w:t>Actor primario:</w:t>
+      </w:r>
+      <w:r>
+        <w:t xml:space="preserve"> actor temporal</w:t>
+      </w:r>
+      <w:r>
+        <w:t xml:space="preserve"> (mensualmente)</w:t>
+      </w:r>
+    </w:p>
+    <w:p>
+      <w:pPr>
+        <w:spacing w:after="0" w:line="240" w:lineRule="auto"/>
+      </w:pPr>
+      <w:r>
+        <w:tab/>
+        <w:t>Actor secundario: cliente</w:t>
+      </w:r>
+    </w:p>
+    <w:p>
+      <w:pPr>
+        <w:pStyle w:val="ListParagraph"/>
         <w:numPr>
           <w:ilvl w:val="0"/>
           <w:numId w:val="1"/>
         </w:numPr>
         <w:spacing w:after="0" w:line="240" w:lineRule="auto"/>
       </w:pPr>
-    </w:p>
-    <w:p>
-      <w:pPr>
-        <w:spacing w:after="0" w:line="240" w:lineRule="auto"/>
-      </w:pPr>
-    </w:p>
-    <w:p>
-      <w:pPr>
-        <w:spacing w:after="0" w:line="240" w:lineRule="auto"/>
-      </w:pPr>
-      <w:r>
-        <w:t>Enviar operaciones diarias</w:t>
-      </w:r>
-    </w:p>
-    <w:p>
-      <w:pPr>
-        <w:spacing w:after="0" w:line="240" w:lineRule="auto"/>
-      </w:pPr>
-      <w:r>
-        <w:tab/>
-      </w:r>
-      <w:r>
-        <w:t>Actor primario: temporal</w:t>
-      </w:r>
-    </w:p>
-    <w:p>
-      <w:pPr>
-        <w:pStyle w:val="Prrafodelista"/>
+      <w:r>
+        <w:t>Calcular resúmenes de cuenta</w:t>
+      </w:r>
+    </w:p>
+    <w:p>
+      <w:pPr>
+        <w:pStyle w:val="ListParagraph"/>
         <w:numPr>
           <w:ilvl w:val="0"/>
           <w:numId w:val="1"/>
         </w:numPr>
         <w:spacing w:after="0" w:line="240" w:lineRule="auto"/>
       </w:pPr>
-    </w:p>
-    <w:p>
-      <w:pPr>
-        <w:spacing w:after="0" w:line="240" w:lineRule="auto"/>
-      </w:pPr>
-    </w:p>
-    <w:p>
-      <w:pPr>
-        <w:spacing w:after="0" w:line="240" w:lineRule="auto"/>
-      </w:pPr>
-      <w:r>
-        <w:t>Generar resú</w:t>
-      </w:r>
-      <w:r>
-        <w:t>menes de cuenta</w:t>
-      </w:r>
-    </w:p>
-    <w:p>
-      <w:pPr>
-        <w:spacing w:after="0" w:line="240" w:lineRule="auto"/>
-      </w:pPr>
-    </w:p>
-    <w:p>
-      <w:pPr>
-        <w:spacing w:after="0" w:line="240" w:lineRule="auto"/>
-      </w:pPr>
-      <w:r>
-        <w:tab/>
-      </w:r>
-      <w:r>
-        <w:t>Actor primario:</w:t>
-      </w:r>
-      <w:r>
-        <w:t xml:space="preserve"> actor temporal</w:t>
-      </w:r>
-    </w:p>
-    <w:p>
-      <w:pPr>
-        <w:spacing w:after="0" w:line="240" w:lineRule="auto"/>
-      </w:pPr>
-      <w:r>
-        <w:tab/>
-        <w:t>Actor secundario: cliente</w:t>
-      </w:r>
-    </w:p>
-    <w:p>
-      <w:pPr>
-        <w:pStyle w:val="Prrafodelista"/>
+      <w:r>
+        <w:t>Registrar resúmenes de cuenta</w:t>
+      </w:r>
+    </w:p>
+    <w:p>
+      <w:pPr>
+        <w:pStyle w:val="ListParagraph"/>
         <w:numPr>
           <w:ilvl w:val="0"/>
           <w:numId w:val="1"/>
@@ -273,12 +297,34 @@
         <w:spacing w:after="0" w:line="240" w:lineRule="auto"/>
       </w:pPr>
       <w:r>
-        <w:t>Calcular resúmenes de cuenta</w:t>
-      </w:r>
-    </w:p>
-    <w:p>
-      <w:pPr>
-        <w:pStyle w:val="Prrafodelista"/>
+        <w:t>Enviar resúmenes de cuenta</w:t>
+      </w:r>
+    </w:p>
+    <w:p>
+      <w:pPr>
+        <w:spacing w:after="0" w:line="240" w:lineRule="auto"/>
+      </w:pPr>
+    </w:p>
+    <w:p>
+      <w:pPr>
+        <w:spacing w:after="0" w:line="240" w:lineRule="auto"/>
+      </w:pPr>
+      <w:r>
+        <w:t>Pagar Tarjeta</w:t>
+      </w:r>
+    </w:p>
+    <w:p>
+      <w:pPr>
+        <w:spacing w:after="0" w:line="240" w:lineRule="auto"/>
+      </w:pPr>
+      <w:r>
+        <w:tab/>
+        <w:t>Actor primario: cliente</w:t>
+      </w:r>
+    </w:p>
+    <w:p>
+      <w:pPr>
+        <w:pStyle w:val="ListParagraph"/>
         <w:numPr>
           <w:ilvl w:val="0"/>
           <w:numId w:val="1"/>
@@ -286,104 +332,87 @@
         <w:spacing w:after="0" w:line="240" w:lineRule="auto"/>
       </w:pPr>
       <w:r>
-        <w:t>Registrar resúmenes de cuenta</w:t>
-      </w:r>
-    </w:p>
-    <w:p>
-      <w:pPr>
-        <w:pStyle w:val="Prrafodelista"/>
+        <w:t>El cliente recibe el resumen de cuenta y paga a la oficina de crédito</w:t>
+      </w:r>
+    </w:p>
+    <w:p>
+      <w:pPr>
+        <w:spacing w:after="0" w:line="240" w:lineRule="auto"/>
+        <w:ind w:left="360"/>
+      </w:pPr>
+    </w:p>
+    <w:p>
+      <w:pPr>
+        <w:spacing w:after="0" w:line="240" w:lineRule="auto"/>
+      </w:pPr>
+    </w:p>
+    <w:p>
+      <w:pPr>
+        <w:spacing w:after="0" w:line="240" w:lineRule="auto"/>
+      </w:pPr>
+      <w:r>
+        <w:t>Mantener Saldos de cuentas</w:t>
+      </w:r>
+    </w:p>
+    <w:p>
+      <w:pPr>
+        <w:spacing w:after="0" w:line="240" w:lineRule="auto"/>
+      </w:pPr>
+      <w:r>
+        <w:tab/>
+      </w:r>
+      <w:r>
+        <w:t>Actor primario: actor temporal</w:t>
+      </w:r>
+      <w:r>
+        <w:t xml:space="preserve"> (diariamente)</w:t>
+      </w:r>
+    </w:p>
+    <w:p>
+      <w:pPr>
+        <w:spacing w:after="0" w:line="240" w:lineRule="auto"/>
+      </w:pPr>
+    </w:p>
+    <w:p>
+      <w:pPr>
+        <w:pStyle w:val="NoSpacing"/>
+      </w:pPr>
+      <w:r>
+        <w:t>Dar de baja a la tarjeta</w:t>
+      </w:r>
+    </w:p>
+    <w:p>
+      <w:pPr>
+        <w:pStyle w:val="NoSpacing"/>
+      </w:pPr>
+      <w:r>
+        <w:tab/>
+        <w:t>Actor primario</w:t>
+      </w:r>
+      <w:proofErr w:type="gramStart"/>
+      <w:r>
+        <w:t>:  Cliente</w:t>
+      </w:r>
+      <w:proofErr w:type="gramEnd"/>
+    </w:p>
+    <w:p>
+      <w:pPr>
+        <w:pStyle w:val="ListParagraph"/>
         <w:numPr>
           <w:ilvl w:val="0"/>
           <w:numId w:val="1"/>
         </w:numPr>
-        <w:spacing w:after="0" w:line="240" w:lineRule="auto"/>
-      </w:pPr>
-      <w:r>
-        <w:t>Enviar resúmenes de cuenta</w:t>
-      </w:r>
-    </w:p>
-    <w:p>
-      <w:pPr>
-        <w:spacing w:after="0" w:line="240" w:lineRule="auto"/>
-      </w:pPr>
-    </w:p>
-    <w:p>
-      <w:pPr>
-        <w:spacing w:after="0" w:line="240" w:lineRule="auto"/>
-      </w:pPr>
-      <w:r>
-        <w:t>Pagar Tarjeta</w:t>
-      </w:r>
-    </w:p>
-    <w:p>
-      <w:pPr>
-        <w:spacing w:after="0" w:line="240" w:lineRule="auto"/>
-      </w:pPr>
-      <w:r>
-        <w:tab/>
-        <w:t>Actor primario: cliente</w:t>
-      </w:r>
-    </w:p>
-    <w:p>
-      <w:pPr>
-        <w:pStyle w:val="Prrafodelista"/>
-        <w:numPr>
-          <w:ilvl w:val="0"/>
-          <w:numId w:val="1"/>
-        </w:numPr>
-        <w:spacing w:after="0" w:line="240" w:lineRule="auto"/>
-      </w:pPr>
-      <w:r>
-        <w:t>El cliente recibe el resumen de cuenta y paga a la oficina de crédito</w:t>
-      </w:r>
-    </w:p>
-    <w:p>
-      <w:pPr>
-        <w:spacing w:after="0" w:line="240" w:lineRule="auto"/>
-        <w:ind w:left="360"/>
-      </w:pPr>
-    </w:p>
-    <w:p>
-      <w:pPr>
-        <w:spacing w:after="0" w:line="240" w:lineRule="auto"/>
-      </w:pPr>
-    </w:p>
-    <w:p>
-      <w:pPr>
-        <w:spacing w:after="0" w:line="240" w:lineRule="auto"/>
-      </w:pPr>
-      <w:r>
-        <w:t>Mantener Saldos de cuentas</w:t>
-      </w:r>
-    </w:p>
-    <w:p>
-      <w:pPr>
-        <w:spacing w:after="0" w:line="240" w:lineRule="auto"/>
-      </w:pPr>
-      <w:r>
-        <w:tab/>
-      </w:r>
-      <w:r>
-        <w:t>Actor primario: actor temporal</w:t>
-      </w:r>
-    </w:p>
-    <w:p>
-      <w:pPr>
-        <w:spacing w:after="0" w:line="240" w:lineRule="auto"/>
-      </w:pPr>
-    </w:p>
-    <w:p>
-      <w:pPr>
-        <w:spacing w:after="0" w:line="240" w:lineRule="auto"/>
-      </w:pPr>
-    </w:p>
-    <w:p>
-      <w:r>
-        <w:t>Dar de baja a la tarjeta</w:t>
+      </w:pPr>
+      <w:r>
+        <w:t xml:space="preserve">El cliente solicita la baja de la tarjeta. </w:t>
       </w:r>
     </w:p>
     <w:p/>
-    <w:p>
+    <w:p/>
+    <w:p>
+      <w:pPr>
+        <w:pStyle w:val="NoSpacing"/>
+      </w:pPr>
       <w:r>
         <w:lastRenderedPageBreak/>
         <w:t>Mantener comercios</w:t>
@@ -401,6 +430,66 @@
       <w:r>
         <w:t>Administrador de comercios</w:t>
       </w:r>
+      <w:r>
+        <w:t xml:space="preserve"> </w:t>
+      </w:r>
+    </w:p>
+    <w:p>
+      <w:pPr>
+        <w:pStyle w:val="NoSpacing"/>
+      </w:pPr>
+      <w:r>
+        <w:t>Validar Cuentas o Tarjetas</w:t>
+      </w:r>
+    </w:p>
+    <w:p>
+      <w:pPr>
+        <w:pStyle w:val="NoSpacing"/>
+      </w:pPr>
+      <w:r>
+        <w:tab/>
+        <w:t xml:space="preserve">Actor primario: </w:t>
+      </w:r>
+      <w:r>
+        <w:t>comercio</w:t>
+      </w:r>
+    </w:p>
+    <w:p>
+      <w:pPr>
+        <w:pStyle w:val="NoSpacing"/>
+      </w:pPr>
+    </w:p>
+    <w:p>
+      <w:pPr>
+        <w:pStyle w:val="NoSpacing"/>
+      </w:pPr>
+      <w:r>
+        <w:t xml:space="preserve">Renovar </w:t>
+      </w:r>
+      <w:proofErr w:type="spellStart"/>
+      <w:r>
+        <w:t>Tarjerta</w:t>
+      </w:r>
+      <w:proofErr w:type="spellEnd"/>
+    </w:p>
+    <w:p>
+      <w:pPr>
+        <w:pStyle w:val="NoSpacing"/>
+      </w:pPr>
+      <w:r>
+        <w:tab/>
+        <w:t>Actor primario: tiempo (diariamente)</w:t>
+      </w:r>
+    </w:p>
+    <w:p>
+      <w:pPr>
+        <w:pStyle w:val="NoSpacing"/>
+      </w:pPr>
+    </w:p>
+    <w:p>
+      <w:pPr>
+        <w:pStyle w:val="NoSpacing"/>
+      </w:pPr>
     </w:p>
     <w:sectPr>
       <w:pgSz w:w="12240" w:h="15840"/>
@@ -413,7 +502,7 @@
 </file>
 
 <file path=word/numbering.xml><?xml version="1.0" encoding="utf-8"?>
-<w:numbering xmlns:wpc="http://schemas.microsoft.com/office/word/2010/wordprocessingCanvas" xmlns:mc="http://schemas.openxmlformats.org/markup-compatibility/2006" xmlns:o="urn:schemas-microsoft-com:office:office" xmlns:r="http://schemas.openxmlformats.org/officeDocument/2006/relationships" xmlns:m="http://schemas.openxmlformats.org/officeDocument/2006/math" xmlns:v="urn:schemas-microsoft-com:vml" xmlns:wp14="http://schemas.microsoft.com/office/word/2010/wordprocessingDrawing" xmlns:wp="http://schemas.openxmlformats.org/drawingml/2006/wordprocessingDrawing" xmlns:w10="urn:schemas-microsoft-com:office:word" xmlns:w="http://schemas.openxmlformats.org/wordprocessingml/2006/main" xmlns:w14="http://schemas.microsoft.com/office/word/2010/wordml" xmlns:wpg="http://schemas.microsoft.com/office/word/2010/wordprocessingGroup" xmlns:wpi="http://schemas.microsoft.com/office/word/2010/wordprocessingInk" xmlns:wne="http://schemas.microsoft.com/office/word/2006/wordml" xmlns:wps="http://schemas.microsoft.com/office/word/2010/wordprocessingShape" mc:Ignorable="w14 wp14">
+<w:numbering xmlns:ve="http://schemas.openxmlformats.org/markup-compatibility/2006" xmlns:o="urn:schemas-microsoft-com:office:office" xmlns:r="http://schemas.openxmlformats.org/officeDocument/2006/relationships" xmlns:m="http://schemas.openxmlformats.org/officeDocument/2006/math" xmlns:v="urn:schemas-microsoft-com:vml" xmlns:wp="http://schemas.openxmlformats.org/drawingml/2006/wordprocessingDrawing" xmlns:w10="urn:schemas-microsoft-com:office:word" xmlns:w="http://schemas.openxmlformats.org/wordprocessingml/2006/main" xmlns:wne="http://schemas.microsoft.com/office/word/2006/wordml">
   <w:abstractNum w:abstractNumId="0">
     <w:nsid w:val="08B00BA9"/>
     <w:multiLevelType w:val="hybridMultilevel"/>
@@ -1163,7 +1252,7 @@
 </file>
 
 <file path=word/styles.xml><?xml version="1.0" encoding="utf-8"?>
-<w:styles xmlns:mc="http://schemas.openxmlformats.org/markup-compatibility/2006" xmlns:r="http://schemas.openxmlformats.org/officeDocument/2006/relationships" xmlns:w="http://schemas.openxmlformats.org/wordprocessingml/2006/main" xmlns:w14="http://schemas.microsoft.com/office/word/2010/wordml" mc:Ignorable="w14">
+<w:styles xmlns:r="http://schemas.openxmlformats.org/officeDocument/2006/relationships" xmlns:w="http://schemas.openxmlformats.org/wordprocessingml/2006/main">
   <w:docDefaults>
     <w:rPrDefault>
       <w:rPr>
@@ -1321,18 +1410,20 @@
   <w:style w:type="paragraph" w:default="1" w:styleId="Normal">
     <w:name w:val="Normal"/>
     <w:qFormat/>
+    <w:rsid w:val="00F960D0"/>
   </w:style>
-  <w:style w:type="character" w:default="1" w:styleId="Fuentedeprrafopredeter">
+  <w:style w:type="character" w:default="1" w:styleId="DefaultParagraphFont">
     <w:name w:val="Default Paragraph Font"/>
     <w:uiPriority w:val="1"/>
     <w:semiHidden/>
     <w:unhideWhenUsed/>
   </w:style>
-  <w:style w:type="table" w:default="1" w:styleId="Tablanormal">
+  <w:style w:type="table" w:default="1" w:styleId="TableNormal">
     <w:name w:val="Normal Table"/>
     <w:uiPriority w:val="99"/>
     <w:semiHidden/>
     <w:unhideWhenUsed/>
+    <w:qFormat/>
     <w:tblPr>
       <w:tblInd w:w="0" w:type="dxa"/>
       <w:tblCellMar>
@@ -1343,13 +1434,13 @@
       </w:tblCellMar>
     </w:tblPr>
   </w:style>
-  <w:style w:type="numbering" w:default="1" w:styleId="Sinlista">
+  <w:style w:type="numbering" w:default="1" w:styleId="NoList">
     <w:name w:val="No List"/>
     <w:uiPriority w:val="99"/>
     <w:semiHidden/>
     <w:unhideWhenUsed/>
   </w:style>
-  <w:style w:type="paragraph" w:styleId="Prrafodelista">
+  <w:style w:type="paragraph" w:styleId="ListParagraph">
     <w:name w:val="List Paragraph"/>
     <w:basedOn w:val="Normal"/>
     <w:uiPriority w:val="34"/>
@@ -1358,6 +1449,15 @@
     <w:pPr>
       <w:ind w:left="720"/>
       <w:contextualSpacing/>
+    </w:pPr>
+  </w:style>
+  <w:style w:type="paragraph" w:styleId="NoSpacing">
+    <w:name w:val="No Spacing"/>
+    <w:uiPriority w:val="1"/>
+    <w:qFormat/>
+    <w:rsid w:val="00DA6479"/>
+    <w:pPr>
+      <w:spacing w:after="0" w:line="240" w:lineRule="auto"/>
     </w:pPr>
   </w:style>
 </w:styles>

</xml_diff>

<commit_message>
subo mi version de CU
</commit_message>
<xml_diff>
--- a/Diagramas/Casos de uso.docx
+++ b/Diagramas/Casos de uso.docx
@@ -69,7 +69,10 @@
     </w:p>
     <w:p>
       <w:r>
-        <w:t>Tramitar tarjeta</w:t>
+        <w:t>Solicitar</w:t>
+      </w:r>
+      <w:r>
+        <w:t xml:space="preserve"> tarjeta</w:t>
       </w:r>
     </w:p>
     <w:p>
@@ -163,7 +166,10 @@
         <w:spacing w:after="0" w:line="240" w:lineRule="auto"/>
       </w:pPr>
       <w:r>
-        <w:t>Comprar con tarjeta</w:t>
+        <w:t>Efectuar Transacció</w:t>
+      </w:r>
+      <w:r>
+        <w:t>n</w:t>
       </w:r>
     </w:p>
     <w:p>
@@ -196,27 +202,10 @@
         <w:tab/>
       </w:r>
       <w:r>
-        <w:t>Actor primario</w:t>
-      </w:r>
-      <w:proofErr w:type="gramStart"/>
-      <w:r>
-        <w:t xml:space="preserve">: </w:t>
-      </w:r>
-      <w:r>
-        <w:t xml:space="preserve"> comercio</w:t>
-      </w:r>
-      <w:proofErr w:type="gramEnd"/>
-      <w:r>
-        <w:t xml:space="preserve"> (ó sistema de facturación)</w:t>
-      </w:r>
-      <w:r>
-        <w:t xml:space="preserve"> (</w:t>
-      </w:r>
-      <w:r>
-        <w:t>temporal</w:t>
-      </w:r>
-      <w:r>
-        <w:t>-diariamente)</w:t>
+        <w:t xml:space="preserve">Actor primario: </w:t>
+      </w:r>
+      <w:r>
+        <w:t xml:space="preserve"> comercio </w:t>
       </w:r>
     </w:p>
     <w:p>
@@ -233,6 +222,9 @@
       </w:r>
       <w:r>
         <w:t>menes de cuenta</w:t>
+      </w:r>
+      <w:r>
+        <w:t xml:space="preserve"> </w:t>
       </w:r>
     </w:p>
     <w:p>
@@ -312,6 +304,9 @@
       <w:r>
         <w:t>Pagar Tarjeta</w:t>
       </w:r>
+      <w:r>
+        <w:t xml:space="preserve"> </w:t>
+      </w:r>
     </w:p>
     <w:p>
       <w:pPr>
@@ -338,20 +333,14 @@
     <w:p>
       <w:pPr>
         <w:spacing w:after="0" w:line="240" w:lineRule="auto"/>
-        <w:ind w:left="360"/>
-      </w:pPr>
-    </w:p>
-    <w:p>
-      <w:pPr>
-        <w:spacing w:after="0" w:line="240" w:lineRule="auto"/>
-      </w:pPr>
-    </w:p>
-    <w:p>
-      <w:pPr>
-        <w:spacing w:after="0" w:line="240" w:lineRule="auto"/>
-      </w:pPr>
-      <w:r>
-        <w:t>Mantener Saldos de cuentas</w:t>
+      </w:pPr>
+    </w:p>
+    <w:p>
+      <w:pPr>
+        <w:spacing w:after="0" w:line="240" w:lineRule="auto"/>
+      </w:pPr>
+      <w:r>
+        <w:t xml:space="preserve">Renovar Tarjetas </w:t>
       </w:r>
     </w:p>
     <w:p>
@@ -378,7 +367,19 @@
         <w:pStyle w:val="NoSpacing"/>
       </w:pPr>
       <w:r>
-        <w:t>Dar de baja a la tarjeta</w:t>
+        <w:t xml:space="preserve">Solicitar </w:t>
+      </w:r>
+      <w:r>
+        <w:t xml:space="preserve">baja </w:t>
+      </w:r>
+      <w:r>
+        <w:t>de</w:t>
+      </w:r>
+      <w:r>
+        <w:t xml:space="preserve"> tarjeta</w:t>
+      </w:r>
+      <w:r>
+        <w:t xml:space="preserve"> </w:t>
       </w:r>
     </w:p>
     <w:p>
@@ -387,13 +388,8 @@
       </w:pPr>
       <w:r>
         <w:tab/>
-        <w:t>Actor primario</w:t>
-      </w:r>
-      <w:proofErr w:type="gramStart"/>
-      <w:r>
-        <w:t>:  Cliente</w:t>
-      </w:r>
-      <w:proofErr w:type="gramEnd"/>
+        <w:t>Actor primario:  Cliente</w:t>
+      </w:r>
     </w:p>
     <w:p>
       <w:pPr>
@@ -407,14 +403,11 @@
         <w:t xml:space="preserve">El cliente solicita la baja de la tarjeta. </w:t>
       </w:r>
     </w:p>
-    <w:p/>
-    <w:p/>
     <w:p>
       <w:pPr>
         <w:pStyle w:val="NoSpacing"/>
       </w:pPr>
       <w:r>
-        <w:lastRenderedPageBreak/>
         <w:t>Mantener comercios</w:t>
       </w:r>
     </w:p>
@@ -439,7 +432,10 @@
         <w:pStyle w:val="NoSpacing"/>
       </w:pPr>
       <w:r>
-        <w:t>Validar Cuentas o Tarjetas</w:t>
+        <w:t>Renovar Tarjerta</w:t>
+      </w:r>
+      <w:r>
+        <w:tab/>
       </w:r>
     </w:p>
     <w:p>
@@ -447,37 +443,6 @@
         <w:pStyle w:val="NoSpacing"/>
       </w:pPr>
       <w:r>
-        <w:tab/>
-        <w:t xml:space="preserve">Actor primario: </w:t>
-      </w:r>
-      <w:r>
-        <w:t>comercio</w:t>
-      </w:r>
-    </w:p>
-    <w:p>
-      <w:pPr>
-        <w:pStyle w:val="NoSpacing"/>
-      </w:pPr>
-    </w:p>
-    <w:p>
-      <w:pPr>
-        <w:pStyle w:val="NoSpacing"/>
-      </w:pPr>
-      <w:r>
-        <w:t xml:space="preserve">Renovar </w:t>
-      </w:r>
-      <w:proofErr w:type="spellStart"/>
-      <w:r>
-        <w:t>Tarjerta</w:t>
-      </w:r>
-      <w:proofErr w:type="spellEnd"/>
-    </w:p>
-    <w:p>
-      <w:pPr>
-        <w:pStyle w:val="NoSpacing"/>
-      </w:pPr>
-      <w:r>
-        <w:tab/>
         <w:t>Actor primario: tiempo (diariamente)</w:t>
       </w:r>
     </w:p>

</xml_diff>

<commit_message>
subo la asignacion de casos de uso que dijimos hoy. Cambie dos nombres del diagrama de actividades que habia dicho el profe la vez pasada. Y esta la version 3 de informe. Hernan si subis la tuya agregale la parte de dudas de esta 3
</commit_message>
<xml_diff>
--- a/Diagramas/Casos de uso.docx
+++ b/Diagramas/Casos de uso.docx
@@ -1,15 +1,17 @@
 
 <file path=word/document.xml><?xml version="1.0" encoding="utf-8"?>
-<w:document xmlns:ve="http://schemas.openxmlformats.org/markup-compatibility/2006" xmlns:o="urn:schemas-microsoft-com:office:office" xmlns:r="http://schemas.openxmlformats.org/officeDocument/2006/relationships" xmlns:m="http://schemas.openxmlformats.org/officeDocument/2006/math" xmlns:v="urn:schemas-microsoft-com:vml" xmlns:wp="http://schemas.openxmlformats.org/drawingml/2006/wordprocessingDrawing" xmlns:w10="urn:schemas-microsoft-com:office:word" xmlns:w="http://schemas.openxmlformats.org/wordprocessingml/2006/main" xmlns:wne="http://schemas.microsoft.com/office/word/2006/wordml">
+<w:document xmlns:wpc="http://schemas.microsoft.com/office/word/2010/wordprocessingCanvas" xmlns:mc="http://schemas.openxmlformats.org/markup-compatibility/2006" xmlns:o="urn:schemas-microsoft-com:office:office" xmlns:r="http://schemas.openxmlformats.org/officeDocument/2006/relationships" xmlns:m="http://schemas.openxmlformats.org/officeDocument/2006/math" xmlns:v="urn:schemas-microsoft-com:vml" xmlns:wp14="http://schemas.microsoft.com/office/word/2010/wordprocessingDrawing" xmlns:wp="http://schemas.openxmlformats.org/drawingml/2006/wordprocessingDrawing" xmlns:w10="urn:schemas-microsoft-com:office:word" xmlns:w="http://schemas.openxmlformats.org/wordprocessingml/2006/main" xmlns:w14="http://schemas.microsoft.com/office/word/2010/wordml" xmlns:wpg="http://schemas.microsoft.com/office/word/2010/wordprocessingGroup" xmlns:wpi="http://schemas.microsoft.com/office/word/2010/wordprocessingInk" xmlns:wne="http://schemas.microsoft.com/office/word/2006/wordml" xmlns:wps="http://schemas.microsoft.com/office/word/2010/wordprocessingShape" mc:Ignorable="w14 wp14">
   <w:body>
     <w:p>
+      <w:bookmarkStart w:id="0" w:name="_GoBack"/>
+      <w:bookmarkEnd w:id="0"/>
       <w:r>
         <w:t>Actores</w:t>
       </w:r>
     </w:p>
     <w:p>
       <w:pPr>
-        <w:pStyle w:val="ListParagraph"/>
+        <w:pStyle w:val="Prrafodelista"/>
         <w:numPr>
           <w:ilvl w:val="0"/>
           <w:numId w:val="6"/>
@@ -21,7 +23,7 @@
     </w:p>
     <w:p>
       <w:pPr>
-        <w:pStyle w:val="ListParagraph"/>
+        <w:pStyle w:val="Prrafodelista"/>
         <w:numPr>
           <w:ilvl w:val="0"/>
           <w:numId w:val="6"/>
@@ -33,7 +35,7 @@
     </w:p>
     <w:p>
       <w:pPr>
-        <w:pStyle w:val="ListParagraph"/>
+        <w:pStyle w:val="Prrafodelista"/>
         <w:numPr>
           <w:ilvl w:val="0"/>
           <w:numId w:val="6"/>
@@ -45,7 +47,7 @@
     </w:p>
     <w:p>
       <w:pPr>
-        <w:pStyle w:val="ListParagraph"/>
+        <w:pStyle w:val="Prrafodelista"/>
         <w:numPr>
           <w:ilvl w:val="0"/>
           <w:numId w:val="6"/>
@@ -57,14 +59,14 @@
     </w:p>
     <w:p>
       <w:pPr>
-        <w:pStyle w:val="ListParagraph"/>
+        <w:pStyle w:val="Prrafodelista"/>
         <w:numPr>
           <w:ilvl w:val="0"/>
           <w:numId w:val="6"/>
         </w:numPr>
       </w:pPr>
       <w:r>
-        <w:t>Administrador de comercios</w:t>
+        <w:t>Administrador</w:t>
       </w:r>
     </w:p>
     <w:p>
@@ -205,7 +207,7 @@
         <w:t xml:space="preserve">Actor primario: </w:t>
       </w:r>
       <w:r>
-        <w:t xml:space="preserve"> comercio </w:t>
+        <w:t xml:space="preserve">comercio </w:t>
       </w:r>
     </w:p>
     <w:p>
@@ -255,7 +257,7 @@
     </w:p>
     <w:p>
       <w:pPr>
-        <w:pStyle w:val="ListParagraph"/>
+        <w:pStyle w:val="Prrafodelista"/>
         <w:numPr>
           <w:ilvl w:val="0"/>
           <w:numId w:val="1"/>
@@ -268,7 +270,7 @@
     </w:p>
     <w:p>
       <w:pPr>
-        <w:pStyle w:val="ListParagraph"/>
+        <w:pStyle w:val="Prrafodelista"/>
         <w:numPr>
           <w:ilvl w:val="0"/>
           <w:numId w:val="1"/>
@@ -281,7 +283,7 @@
     </w:p>
     <w:p>
       <w:pPr>
-        <w:pStyle w:val="ListParagraph"/>
+        <w:pStyle w:val="Prrafodelista"/>
         <w:numPr>
           <w:ilvl w:val="0"/>
           <w:numId w:val="1"/>
@@ -319,7 +321,7 @@
     </w:p>
     <w:p>
       <w:pPr>
-        <w:pStyle w:val="ListParagraph"/>
+        <w:pStyle w:val="Prrafodelista"/>
         <w:numPr>
           <w:ilvl w:val="0"/>
           <w:numId w:val="1"/>
@@ -364,7 +366,7 @@
     </w:p>
     <w:p>
       <w:pPr>
-        <w:pStyle w:val="NoSpacing"/>
+        <w:pStyle w:val="Sinespaciado"/>
       </w:pPr>
       <w:r>
         <w:t xml:space="preserve">Solicitar </w:t>
@@ -384,16 +386,21 @@
     </w:p>
     <w:p>
       <w:pPr>
-        <w:pStyle w:val="NoSpacing"/>
+        <w:pStyle w:val="Sinespaciado"/>
       </w:pPr>
       <w:r>
         <w:tab/>
-        <w:t>Actor primario:  Cliente</w:t>
-      </w:r>
-    </w:p>
-    <w:p>
-      <w:pPr>
-        <w:pStyle w:val="ListParagraph"/>
+        <w:t>Actor primario</w:t>
+      </w:r>
+      <w:proofErr w:type="gramStart"/>
+      <w:r>
+        <w:t>:  Cliente</w:t>
+      </w:r>
+      <w:proofErr w:type="gramEnd"/>
+    </w:p>
+    <w:p>
+      <w:pPr>
+        <w:pStyle w:val="Prrafodelista"/>
         <w:numPr>
           <w:ilvl w:val="0"/>
           <w:numId w:val="1"/>
@@ -405,7 +412,7 @@
     </w:p>
     <w:p>
       <w:pPr>
-        <w:pStyle w:val="NoSpacing"/>
+        <w:pStyle w:val="Sinespaciado"/>
       </w:pPr>
       <w:r>
         <w:t>Mantener comercios</w:t>
@@ -416,44 +423,30 @@
         <w:ind w:firstLine="708"/>
       </w:pPr>
       <w:r>
-        <w:t xml:space="preserve">Actor primario: </w:t>
-      </w:r>
-      <w:bookmarkStart w:id="0" w:name="_GoBack"/>
-      <w:bookmarkEnd w:id="0"/>
-      <w:r>
-        <w:t>Administrador de comercios</w:t>
-      </w:r>
-      <w:r>
-        <w:t xml:space="preserve"> </w:t>
-      </w:r>
-    </w:p>
-    <w:p>
-      <w:pPr>
-        <w:pStyle w:val="NoSpacing"/>
-      </w:pPr>
-      <w:r>
-        <w:t>Renovar Tarjerta</w:t>
-      </w:r>
-      <w:r>
-        <w:tab/>
-      </w:r>
-    </w:p>
-    <w:p>
-      <w:pPr>
-        <w:pStyle w:val="NoSpacing"/>
-      </w:pPr>
-      <w:r>
-        <w:t>Actor primario: tiempo (diariamente)</w:t>
-      </w:r>
-    </w:p>
-    <w:p>
-      <w:pPr>
-        <w:pStyle w:val="NoSpacing"/>
-      </w:pPr>
-    </w:p>
-    <w:p>
-      <w:pPr>
-        <w:pStyle w:val="NoSpacing"/>
+        <w:t>Actor prim</w:t>
+      </w:r>
+      <w:r>
+        <w:t>ario: Administrador</w:t>
+      </w:r>
+    </w:p>
+    <w:p>
+      <w:pPr>
+        <w:pStyle w:val="Sinespaciado"/>
+      </w:pPr>
+    </w:p>
+    <w:p>
+      <w:pPr>
+        <w:pStyle w:val="Sinespaciado"/>
+      </w:pPr>
+    </w:p>
+    <w:p>
+      <w:pPr>
+        <w:pStyle w:val="Sinespaciado"/>
+      </w:pPr>
+    </w:p>
+    <w:p>
+      <w:pPr>
+        <w:pStyle w:val="Sinespaciado"/>
       </w:pPr>
     </w:p>
     <w:sectPr>
@@ -466,8 +459,58 @@
 </w:document>
 </file>
 
+<file path=word/endnotes.xml><?xml version="1.0" encoding="utf-8"?>
+<w:endnotes xmlns:wpc="http://schemas.microsoft.com/office/word/2010/wordprocessingCanvas" xmlns:mc="http://schemas.openxmlformats.org/markup-compatibility/2006" xmlns:o="urn:schemas-microsoft-com:office:office" xmlns:r="http://schemas.openxmlformats.org/officeDocument/2006/relationships" xmlns:m="http://schemas.openxmlformats.org/officeDocument/2006/math" xmlns:v="urn:schemas-microsoft-com:vml" xmlns:wp14="http://schemas.microsoft.com/office/word/2010/wordprocessingDrawing" xmlns:wp="http://schemas.openxmlformats.org/drawingml/2006/wordprocessingDrawing" xmlns:w10="urn:schemas-microsoft-com:office:word" xmlns:w="http://schemas.openxmlformats.org/wordprocessingml/2006/main" xmlns:w14="http://schemas.microsoft.com/office/word/2010/wordml" xmlns:wpg="http://schemas.microsoft.com/office/word/2010/wordprocessingGroup" xmlns:wpi="http://schemas.microsoft.com/office/word/2010/wordprocessingInk" xmlns:wne="http://schemas.microsoft.com/office/word/2006/wordml" xmlns:wps="http://schemas.microsoft.com/office/word/2010/wordprocessingShape" mc:Ignorable="w14 wp14">
+  <w:endnote w:type="separator" w:id="-1">
+    <w:p>
+      <w:pPr>
+        <w:spacing w:after="0" w:line="240" w:lineRule="auto"/>
+      </w:pPr>
+      <w:r>
+        <w:separator/>
+      </w:r>
+    </w:p>
+  </w:endnote>
+  <w:endnote w:type="continuationSeparator" w:id="0">
+    <w:p>
+      <w:pPr>
+        <w:spacing w:after="0" w:line="240" w:lineRule="auto"/>
+      </w:pPr>
+      <w:r>
+        <w:continuationSeparator/>
+      </w:r>
+    </w:p>
+  </w:endnote>
+</w:endnotes>
+</file>
+
+<file path=word/footnotes.xml><?xml version="1.0" encoding="utf-8"?>
+<w:footnotes xmlns:wpc="http://schemas.microsoft.com/office/word/2010/wordprocessingCanvas" xmlns:mc="http://schemas.openxmlformats.org/markup-compatibility/2006" xmlns:o="urn:schemas-microsoft-com:office:office" xmlns:r="http://schemas.openxmlformats.org/officeDocument/2006/relationships" xmlns:m="http://schemas.openxmlformats.org/officeDocument/2006/math" xmlns:v="urn:schemas-microsoft-com:vml" xmlns:wp14="http://schemas.microsoft.com/office/word/2010/wordprocessingDrawing" xmlns:wp="http://schemas.openxmlformats.org/drawingml/2006/wordprocessingDrawing" xmlns:w10="urn:schemas-microsoft-com:office:word" xmlns:w="http://schemas.openxmlformats.org/wordprocessingml/2006/main" xmlns:w14="http://schemas.microsoft.com/office/word/2010/wordml" xmlns:wpg="http://schemas.microsoft.com/office/word/2010/wordprocessingGroup" xmlns:wpi="http://schemas.microsoft.com/office/word/2010/wordprocessingInk" xmlns:wne="http://schemas.microsoft.com/office/word/2006/wordml" xmlns:wps="http://schemas.microsoft.com/office/word/2010/wordprocessingShape" mc:Ignorable="w14 wp14">
+  <w:footnote w:type="separator" w:id="-1">
+    <w:p>
+      <w:pPr>
+        <w:spacing w:after="0" w:line="240" w:lineRule="auto"/>
+      </w:pPr>
+      <w:r>
+        <w:separator/>
+      </w:r>
+    </w:p>
+  </w:footnote>
+  <w:footnote w:type="continuationSeparator" w:id="0">
+    <w:p>
+      <w:pPr>
+        <w:spacing w:after="0" w:line="240" w:lineRule="auto"/>
+      </w:pPr>
+      <w:r>
+        <w:continuationSeparator/>
+      </w:r>
+    </w:p>
+  </w:footnote>
+</w:footnotes>
+</file>
+
 <file path=word/numbering.xml><?xml version="1.0" encoding="utf-8"?>
-<w:numbering xmlns:ve="http://schemas.openxmlformats.org/markup-compatibility/2006" xmlns:o="urn:schemas-microsoft-com:office:office" xmlns:r="http://schemas.openxmlformats.org/officeDocument/2006/relationships" xmlns:m="http://schemas.openxmlformats.org/officeDocument/2006/math" xmlns:v="urn:schemas-microsoft-com:vml" xmlns:wp="http://schemas.openxmlformats.org/drawingml/2006/wordprocessingDrawing" xmlns:w10="urn:schemas-microsoft-com:office:word" xmlns:w="http://schemas.openxmlformats.org/wordprocessingml/2006/main" xmlns:wne="http://schemas.microsoft.com/office/word/2006/wordml">
+<w:numbering xmlns:wpc="http://schemas.microsoft.com/office/word/2010/wordprocessingCanvas" xmlns:mc="http://schemas.openxmlformats.org/markup-compatibility/2006" xmlns:o="urn:schemas-microsoft-com:office:office" xmlns:r="http://schemas.openxmlformats.org/officeDocument/2006/relationships" xmlns:m="http://schemas.openxmlformats.org/officeDocument/2006/math" xmlns:v="urn:schemas-microsoft-com:vml" xmlns:wp14="http://schemas.microsoft.com/office/word/2010/wordprocessingDrawing" xmlns:wp="http://schemas.openxmlformats.org/drawingml/2006/wordprocessingDrawing" xmlns:w10="urn:schemas-microsoft-com:office:word" xmlns:w="http://schemas.openxmlformats.org/wordprocessingml/2006/main" xmlns:w14="http://schemas.microsoft.com/office/word/2010/wordml" xmlns:wpg="http://schemas.microsoft.com/office/word/2010/wordprocessingGroup" xmlns:wpi="http://schemas.microsoft.com/office/word/2010/wordprocessingInk" xmlns:wne="http://schemas.microsoft.com/office/word/2006/wordml" xmlns:wps="http://schemas.microsoft.com/office/word/2010/wordprocessingShape" mc:Ignorable="w14 wp14">
   <w:abstractNum w:abstractNumId="0">
     <w:nsid w:val="08B00BA9"/>
     <w:multiLevelType w:val="hybridMultilevel"/>
@@ -947,7 +990,7 @@
   <w:abstractNum w:abstractNumId="4">
     <w:nsid w:val="62146EB2"/>
     <w:multiLevelType w:val="hybridMultilevel"/>
-    <w:tmpl w:val="B9625E2C"/>
+    <w:tmpl w:val="DC4CDD2C"/>
     <w:lvl w:ilvl="0" w:tplc="704C8728">
       <w:numFmt w:val="bullet"/>
       <w:lvlText w:val="-"/>
@@ -1217,7 +1260,7 @@
 </file>
 
 <file path=word/styles.xml><?xml version="1.0" encoding="utf-8"?>
-<w:styles xmlns:r="http://schemas.openxmlformats.org/officeDocument/2006/relationships" xmlns:w="http://schemas.openxmlformats.org/wordprocessingml/2006/main">
+<w:styles xmlns:mc="http://schemas.openxmlformats.org/markup-compatibility/2006" xmlns:r="http://schemas.openxmlformats.org/officeDocument/2006/relationships" xmlns:w="http://schemas.openxmlformats.org/wordprocessingml/2006/main" xmlns:w14="http://schemas.microsoft.com/office/word/2010/wordml" mc:Ignorable="w14">
   <w:docDefaults>
     <w:rPrDefault>
       <w:rPr>
@@ -1377,18 +1420,17 @@
     <w:qFormat/>
     <w:rsid w:val="00F960D0"/>
   </w:style>
-  <w:style w:type="character" w:default="1" w:styleId="DefaultParagraphFont">
+  <w:style w:type="character" w:default="1" w:styleId="Fuentedeprrafopredeter">
     <w:name w:val="Default Paragraph Font"/>
     <w:uiPriority w:val="1"/>
     <w:semiHidden/>
     <w:unhideWhenUsed/>
   </w:style>
-  <w:style w:type="table" w:default="1" w:styleId="TableNormal">
+  <w:style w:type="table" w:default="1" w:styleId="Tablanormal">
     <w:name w:val="Normal Table"/>
     <w:uiPriority w:val="99"/>
     <w:semiHidden/>
     <w:unhideWhenUsed/>
-    <w:qFormat/>
     <w:tblPr>
       <w:tblInd w:w="0" w:type="dxa"/>
       <w:tblCellMar>
@@ -1399,13 +1441,13 @@
       </w:tblCellMar>
     </w:tblPr>
   </w:style>
-  <w:style w:type="numbering" w:default="1" w:styleId="NoList">
+  <w:style w:type="numbering" w:default="1" w:styleId="Sinlista">
     <w:name w:val="No List"/>
     <w:uiPriority w:val="99"/>
     <w:semiHidden/>
     <w:unhideWhenUsed/>
   </w:style>
-  <w:style w:type="paragraph" w:styleId="ListParagraph">
+  <w:style w:type="paragraph" w:styleId="Prrafodelista">
     <w:name w:val="List Paragraph"/>
     <w:basedOn w:val="Normal"/>
     <w:uiPriority w:val="34"/>
@@ -1416,7 +1458,7 @@
       <w:contextualSpacing/>
     </w:pPr>
   </w:style>
-  <w:style w:type="paragraph" w:styleId="NoSpacing">
+  <w:style w:type="paragraph" w:styleId="Sinespaciado">
     <w:name w:val="No Spacing"/>
     <w:uiPriority w:val="1"/>
     <w:qFormat/>
@@ -1424,6 +1466,50 @@
     <w:pPr>
       <w:spacing w:after="0" w:line="240" w:lineRule="auto"/>
     </w:pPr>
+  </w:style>
+  <w:style w:type="paragraph" w:styleId="Encabezado">
+    <w:name w:val="header"/>
+    <w:basedOn w:val="Normal"/>
+    <w:link w:val="EncabezadoCar"/>
+    <w:uiPriority w:val="99"/>
+    <w:unhideWhenUsed/>
+    <w:rsid w:val="00EE6A93"/>
+    <w:pPr>
+      <w:tabs>
+        <w:tab w:val="center" w:pos="4419"/>
+        <w:tab w:val="right" w:pos="8838"/>
+      </w:tabs>
+      <w:spacing w:after="0" w:line="240" w:lineRule="auto"/>
+    </w:pPr>
+  </w:style>
+  <w:style w:type="character" w:customStyle="1" w:styleId="EncabezadoCar">
+    <w:name w:val="Encabezado Car"/>
+    <w:basedOn w:val="Fuentedeprrafopredeter"/>
+    <w:link w:val="Encabezado"/>
+    <w:uiPriority w:val="99"/>
+    <w:rsid w:val="00EE6A93"/>
+  </w:style>
+  <w:style w:type="paragraph" w:styleId="Piedepgina">
+    <w:name w:val="footer"/>
+    <w:basedOn w:val="Normal"/>
+    <w:link w:val="PiedepginaCar"/>
+    <w:uiPriority w:val="99"/>
+    <w:unhideWhenUsed/>
+    <w:rsid w:val="00EE6A93"/>
+    <w:pPr>
+      <w:tabs>
+        <w:tab w:val="center" w:pos="4419"/>
+        <w:tab w:val="right" w:pos="8838"/>
+      </w:tabs>
+      <w:spacing w:after="0" w:line="240" w:lineRule="auto"/>
+    </w:pPr>
+  </w:style>
+  <w:style w:type="character" w:customStyle="1" w:styleId="PiedepginaCar">
+    <w:name w:val="Pie de página Car"/>
+    <w:basedOn w:val="Fuentedeprrafopredeter"/>
+    <w:link w:val="Piedepgina"/>
+    <w:uiPriority w:val="99"/>
+    <w:rsid w:val="00EE6A93"/>
   </w:style>
 </w:styles>
 </file>

</xml_diff>